<commit_message>
modified:   __init__.py 	modified:   __pycache__/modify_data_report.cpython-313.pyc 	modified:   modify_data_report.py 修改：限制值插入 	modified:   "resource/\346\250\241\346\235\277.docx"
</commit_message>
<xml_diff>
--- a/resource/模板.docx
+++ b/resource/模板.docx
@@ -1831,7 +1831,6 @@
         </w:rPr>
         <w:t xml:space="preserve">  </w:t>
       </w:r>
-      <w:proofErr w:type="gramStart"/>
       <w:r>
         <w:rPr>
           <w:spacing w:val="-1"/>
@@ -1840,18 +1839,7 @@
           <w:szCs w:val="18"/>
           <w:lang w:eastAsia="zh-CN"/>
         </w:rPr>
-        <w:t>本分析</w:t>
-      </w:r>
-      <w:proofErr w:type="gramEnd"/>
-      <w:r>
-        <w:rPr>
-          <w:spacing w:val="-1"/>
-          <w:position w:val="22"/>
-          <w:sz w:val="18"/>
-          <w:szCs w:val="18"/>
-          <w:lang w:eastAsia="zh-CN"/>
-        </w:rPr>
-        <w:t>数据结果仅作内部分析，不做第三方使用；</w:t>
+        <w:t>本分析数据结果仅作内部分析，不做第三方使用；</w:t>
       </w:r>
     </w:p>
     <w:p>
@@ -1891,27 +1879,7 @@
           <w:szCs w:val="18"/>
           <w:lang w:eastAsia="zh-CN"/>
         </w:rPr>
-        <w:t>本报告发</w:t>
-      </w:r>
-      <w:proofErr w:type="gramStart"/>
-      <w:r>
-        <w:rPr>
-          <w:spacing w:val="-1"/>
-          <w:sz w:val="18"/>
-          <w:szCs w:val="18"/>
-          <w:lang w:eastAsia="zh-CN"/>
-        </w:rPr>
-        <w:t>生任何</w:t>
-      </w:r>
-      <w:proofErr w:type="gramEnd"/>
-      <w:r>
-        <w:rPr>
-          <w:spacing w:val="-1"/>
-          <w:sz w:val="18"/>
-          <w:szCs w:val="18"/>
-          <w:lang w:eastAsia="zh-CN"/>
-        </w:rPr>
-        <w:t>涂改后均无效；</w:t>
+        <w:t>本报告发生任何涂改后均无效；</w:t>
       </w:r>
     </w:p>
     <w:p>
@@ -2038,23 +2006,13 @@
           <w:lang w:eastAsia="zh-CN"/>
         </w:rPr>
       </w:pPr>
-      <w:proofErr w:type="gramStart"/>
-      <w:r>
-        <w:rPr>
-          <w:sz w:val="18"/>
-          <w:szCs w:val="18"/>
-          <w:lang w:eastAsia="zh-CN"/>
-        </w:rPr>
-        <w:t>关报告</w:t>
-      </w:r>
-      <w:proofErr w:type="gramEnd"/>
-      <w:r>
-        <w:rPr>
-          <w:sz w:val="18"/>
-          <w:szCs w:val="18"/>
-          <w:lang w:eastAsia="zh-CN"/>
-        </w:rPr>
-        <w:t>以</w:t>
+      <w:r>
+        <w:rPr>
+          <w:sz w:val="18"/>
+          <w:szCs w:val="18"/>
+          <w:lang w:eastAsia="zh-CN"/>
+        </w:rPr>
+        <w:t>关报告以</w:t>
       </w:r>
       <w:r>
         <w:rPr>
@@ -2112,7 +2070,6 @@
           <w:lang w:eastAsia="zh-CN"/>
         </w:rPr>
       </w:pPr>
-      <w:proofErr w:type="gramStart"/>
       <w:r>
         <w:rPr>
           <w:spacing w:val="-1"/>
@@ -2127,24 +2084,7 @@
             <w14:bevel/>
           </w14:textOutline>
         </w:rPr>
-        <w:t>此引起</w:t>
-      </w:r>
-      <w:proofErr w:type="gramEnd"/>
-      <w:r>
-        <w:rPr>
-          <w:spacing w:val="-1"/>
-          <w:sz w:val="18"/>
-          <w:szCs w:val="18"/>
-          <w:lang w:eastAsia="zh-CN"/>
-          <w14:textOutline w14:w="3454" w14:cap="sq" w14:cmpd="sng" w14:algn="ctr">
-            <w14:solidFill>
-              <w14:srgbClr w14:val="000000"/>
-            </w14:solidFill>
-            <w14:prstDash w14:val="solid"/>
-            <w14:bevel/>
-          </w14:textOutline>
-        </w:rPr>
-        <w:t>的责任；</w:t>
+        <w:t>此引起的责任；</w:t>
       </w:r>
     </w:p>
     <w:p>
@@ -3164,7 +3104,6 @@
           <w:szCs w:val="18"/>
         </w:rPr>
       </w:pPr>
-      <w:proofErr w:type="gramStart"/>
       <w:r>
         <w:rPr>
           <w:position w:val="2"/>
@@ -3190,7 +3129,6 @@
         </w:rPr>
         <w:t>Full</w:t>
       </w:r>
-      <w:proofErr w:type="gramEnd"/>
       <w:r>
         <w:rPr>
           <w:spacing w:val="9"/>
@@ -3674,7 +3612,6 @@
         </w:rPr>
         <w:t xml:space="preserve"> </w:t>
       </w:r>
-      <w:proofErr w:type="gramStart"/>
       <w:r>
         <w:rPr>
           <w:spacing w:val="3"/>
@@ -3713,7 +3650,6 @@
         </w:rPr>
         <w:t>共</w:t>
       </w:r>
-      <w:proofErr w:type="gramEnd"/>
       <w:r>
         <w:rPr>
           <w:spacing w:val="3"/>
@@ -3966,17 +3902,8 @@
           <w:sz w:val="20"/>
           <w:szCs w:val="20"/>
         </w:rPr>
-        <w:t xml:space="preserve"> </w:t>
-      </w:r>
-      <w:proofErr w:type="gramStart"/>
-      <w:r>
-        <w:rPr>
-          <w:sz w:val="20"/>
-          <w:szCs w:val="20"/>
-        </w:rPr>
-        <w:t>3.项目名称</w:t>
-      </w:r>
-      <w:proofErr w:type="gramEnd"/>
+        <w:t xml:space="preserve"> 3.项目名称</w:t>
+      </w:r>
       <w:r>
         <w:rPr>
           <w:spacing w:val="43"/>
@@ -4029,7 +3956,25 @@
           <w:sz w:val="20"/>
           <w:szCs w:val="20"/>
         </w:rPr>
-        <w:t xml:space="preserve">4.项目地址 </w:t>
+        <w:t>4.</w:t>
+      </w:r>
+      <w:proofErr w:type="spellStart"/>
+      <w:r>
+        <w:rPr>
+          <w:spacing w:val="4"/>
+          <w:sz w:val="20"/>
+          <w:szCs w:val="20"/>
+        </w:rPr>
+        <w:t>项目地址</w:t>
+      </w:r>
+      <w:proofErr w:type="spellEnd"/>
+      <w:r>
+        <w:rPr>
+          <w:spacing w:val="4"/>
+          <w:sz w:val="20"/>
+          <w:szCs w:val="20"/>
+        </w:rPr>
+        <w:t xml:space="preserve"> </w:t>
       </w:r>
       <w:r>
         <w:rPr>
@@ -4970,7 +4915,6 @@
         </w:rPr>
         <w:t xml:space="preserve"> </w:t>
       </w:r>
-      <w:proofErr w:type="gramStart"/>
       <w:r>
         <w:rPr>
           <w:spacing w:val="5"/>
@@ -4998,7 +4942,6 @@
         </w:rPr>
         <w:t>kPa</w:t>
       </w:r>
-      <w:proofErr w:type="gramEnd"/>
       <w:r>
         <w:rPr>
           <w:rFonts w:ascii="Arial" w:eastAsia="Arial" w:hAnsi="Arial" w:cs="Arial"/>
@@ -5129,7 +5072,6 @@
         <w:t>、</w:t>
       </w:r>
       <w:proofErr w:type="spellStart"/>
-      <w:proofErr w:type="gramStart"/>
       <w:r>
         <w:rPr>
           <w:spacing w:val="-2"/>
@@ -5159,23 +5101,7 @@
             <w14:bevel/>
           </w14:textOutline>
         </w:rPr>
-        <w:t>(</w:t>
-      </w:r>
-      <w:proofErr w:type="gramEnd"/>
-      <w:r>
-        <w:rPr>
-          <w:spacing w:val="-2"/>
-          <w:sz w:val="31"/>
-          <w:szCs w:val="31"/>
-          <w14:textOutline w14:w="5791" w14:cap="sq" w14:cmpd="sng" w14:algn="ctr">
-            <w14:solidFill>
-              <w14:srgbClr w14:val="000000"/>
-            </w14:solidFill>
-            <w14:prstDash w14:val="solid"/>
-            <w14:bevel/>
-          </w14:textOutline>
-        </w:rPr>
-        <w:t>Apparatus):</w:t>
+        <w:t>(Apparatus):</w:t>
       </w:r>
     </w:p>
     <w:p>
@@ -6057,9 +5983,9 @@
             <w14:bevel/>
           </w14:textOutline>
         </w:rPr>
-        <w:t>四、</w:t>
-      </w:r>
-      <w:proofErr w:type="gramStart"/>
+        <w:t>四、检测依据</w:t>
+      </w:r>
+      <w:proofErr w:type="spellEnd"/>
       <w:r>
         <w:rPr>
           <w:spacing w:val="-10"/>
@@ -6073,39 +5999,7 @@
             <w14:bevel/>
           </w14:textOutline>
         </w:rPr>
-        <w:t>检测依据</w:t>
-      </w:r>
-      <w:proofErr w:type="spellEnd"/>
-      <w:r>
-        <w:rPr>
-          <w:spacing w:val="-10"/>
-          <w:sz w:val="31"/>
-          <w:szCs w:val="31"/>
-          <w14:textOutline w14:w="5791" w14:cap="sq" w14:cmpd="sng" w14:algn="ctr">
-            <w14:solidFill>
-              <w14:srgbClr w14:val="000000"/>
-            </w14:solidFill>
-            <w14:prstDash w14:val="solid"/>
-            <w14:bevel/>
-          </w14:textOutline>
-        </w:rPr>
-        <w:t>(</w:t>
-      </w:r>
-      <w:proofErr w:type="gramEnd"/>
-      <w:r>
-        <w:rPr>
-          <w:spacing w:val="-10"/>
-          <w:sz w:val="31"/>
-          <w:szCs w:val="31"/>
-          <w14:textOutline w14:w="5791" w14:cap="sq" w14:cmpd="sng" w14:algn="ctr">
-            <w14:solidFill>
-              <w14:srgbClr w14:val="000000"/>
-            </w14:solidFill>
-            <w14:prstDash w14:val="solid"/>
-            <w14:bevel/>
-          </w14:textOutline>
-        </w:rPr>
-        <w:t>Testing</w:t>
+        <w:t>(Testing</w:t>
       </w:r>
       <w:r>
         <w:rPr>
@@ -7418,6 +7312,7 @@
                 <w:lang w:eastAsia="zh-CN"/>
               </w:rPr>
             </w:pPr>
+            <w:proofErr w:type="spellStart"/>
             <w:r>
               <w:rPr>
                 <w:spacing w:val="4"/>
@@ -7426,7 +7321,6 @@
               </w:rPr>
               <w:t>Analysis</w:t>
             </w:r>
-            <w:proofErr w:type="spellStart"/>
             <w:r>
               <w:rPr>
                 <w:spacing w:val="4"/>
@@ -7531,7 +7425,6 @@
               </w:rPr>
             </w:pPr>
             <w:proofErr w:type="spellStart"/>
-            <w:proofErr w:type="gramStart"/>
             <w:r>
               <w:rPr>
                 <w:spacing w:val="12"/>
@@ -7549,7 +7442,6 @@
               </w:rPr>
               <w:t>(</w:t>
             </w:r>
-            <w:proofErr w:type="gramEnd"/>
             <w:r>
               <w:rPr>
                 <w:sz w:val="20"/>
@@ -7758,15 +7650,6 @@
                 <w:szCs w:val="20"/>
               </w:rPr>
             </w:pPr>
-            <w:r>
-              <w:rPr>
-                <w:spacing w:val="-3"/>
-                <w:position w:val="1"/>
-                <w:sz w:val="20"/>
-                <w:szCs w:val="20"/>
-              </w:rPr>
-              <w:t>≤0.08</w:t>
-            </w:r>
           </w:p>
         </w:tc>
       </w:tr>
@@ -7851,15 +7734,6 @@
                 <w:szCs w:val="20"/>
               </w:rPr>
             </w:pPr>
-            <w:r>
-              <w:rPr>
-                <w:spacing w:val="-3"/>
-                <w:position w:val="1"/>
-                <w:sz w:val="20"/>
-                <w:szCs w:val="20"/>
-              </w:rPr>
-              <w:t>≤0.08</w:t>
-            </w:r>
           </w:p>
         </w:tc>
       </w:tr>
@@ -7944,15 +7818,6 @@
                 <w:szCs w:val="20"/>
               </w:rPr>
             </w:pPr>
-            <w:r>
-              <w:rPr>
-                <w:spacing w:val="-3"/>
-                <w:position w:val="1"/>
-                <w:sz w:val="20"/>
-                <w:szCs w:val="20"/>
-              </w:rPr>
-              <w:t>≤0.08</w:t>
-            </w:r>
           </w:p>
         </w:tc>
       </w:tr>
@@ -8037,15 +7902,6 @@
                 <w:szCs w:val="20"/>
               </w:rPr>
             </w:pPr>
-            <w:r>
-              <w:rPr>
-                <w:spacing w:val="-3"/>
-                <w:position w:val="1"/>
-                <w:sz w:val="20"/>
-                <w:szCs w:val="20"/>
-              </w:rPr>
-              <w:t>≤0.08</w:t>
-            </w:r>
           </w:p>
         </w:tc>
       </w:tr>

</xml_diff>